<commit_message>
feat: add --generate-report option to reports and fix report docx
</commit_message>
<xml_diff>
--- a/services/report_engines/docx_js_report_engine/engine/templates/sample_template.docx
+++ b/services/report_engines/docx_js_report_engine/engine/templates/sample_template.docx
@@ -5,7 +5,7 @@
   <w:body>
     <w:p>
       <w:pPr>
-        <w:pStyle w:val="Ttulogeneral"/>
+        <w:pStyle w:val="Title"/>
         <w:spacing w:before="240" w:after="120"/>
         <w:rPr/>
       </w:pPr>
@@ -15,7 +15,7 @@
     </w:p>
     <w:p>
       <w:pPr>
-        <w:pStyle w:val="Ttulogeneral"/>
+        <w:pStyle w:val="Title"/>
         <w:spacing w:before="240" w:after="120"/>
         <w:rPr>
           <w:rFonts w:ascii="Cantarell" w:hAnsi="Cantarell" w:eastAsia="Noto Sans CJK SC" w:cs="Lohit Devanagari"/>
@@ -44,7 +44,7 @@
     </w:p>
     <w:p>
       <w:pPr>
-        <w:pStyle w:val="Ttulogeneral"/>
+        <w:pStyle w:val="Title"/>
         <w:spacing w:before="240" w:after="120"/>
         <w:rPr>
           <w:rFonts w:ascii="Cantarell" w:hAnsi="Cantarell" w:eastAsia="Noto Sans CJK SC" w:cs="Lohit Devanagari"/>
@@ -73,7 +73,7 @@
     </w:p>
     <w:p>
       <w:pPr>
-        <w:pStyle w:val="Ttulogeneral"/>
+        <w:pStyle w:val="Title"/>
         <w:spacing w:before="240" w:after="120"/>
         <w:rPr>
           <w:rFonts w:ascii="Cantarell" w:hAnsi="Cantarell" w:eastAsia="Noto Sans CJK SC" w:cs="Lohit Devanagari"/>
@@ -102,7 +102,7 @@
     </w:p>
     <w:p>
       <w:pPr>
-        <w:pStyle w:val="Ttulogeneral"/>
+        <w:pStyle w:val="Title"/>
         <w:spacing w:before="240" w:after="120"/>
         <w:rPr>
           <w:rFonts w:ascii="Cantarell" w:hAnsi="Cantarell" w:eastAsia="Noto Sans CJK SC" w:cs="Lohit Devanagari"/>
@@ -131,7 +131,22 @@
     </w:p>
     <w:p>
       <w:pPr>
-        <w:pStyle w:val="Ttulogeneral"/>
+        <w:pStyle w:val="Normal"/>
+        <w:tabs>
+          <w:tab w:val="clear" w:pos="720"/>
+          <w:tab w:val="left" w:pos="560" w:leader="none"/>
+          <w:tab w:val="left" w:pos="1120" w:leader="none"/>
+          <w:tab w:val="left" w:pos="1680" w:leader="none"/>
+          <w:tab w:val="left" w:pos="2240" w:leader="none"/>
+          <w:tab w:val="left" w:pos="2800" w:leader="none"/>
+          <w:tab w:val="left" w:pos="3360" w:leader="none"/>
+          <w:tab w:val="left" w:pos="3920" w:leader="none"/>
+          <w:tab w:val="left" w:pos="4480" w:leader="none"/>
+          <w:tab w:val="left" w:pos="5040" w:leader="none"/>
+          <w:tab w:val="left" w:pos="5600" w:leader="none"/>
+          <w:tab w:val="left" w:pos="6160" w:leader="none"/>
+          <w:tab w:val="left" w:pos="6720" w:leader="none"/>
+        </w:tabs>
         <w:spacing w:before="240" w:after="120"/>
         <w:rPr>
           <w:rFonts w:ascii="Cantarell" w:hAnsi="Cantarell" w:eastAsia="Noto Sans CJK SC" w:cs="Lohit Devanagari"/>
@@ -160,7 +175,36 @@
     </w:p>
     <w:p>
       <w:pPr>
-        <w:pStyle w:val="Ttulogeneral"/>
+        <w:pStyle w:val="Normal"/>
+        <w:spacing w:before="240" w:after="120"/>
+        <w:rPr>
+          <w:rFonts w:ascii="Cantarell" w:hAnsi="Cantarell" w:eastAsia="Noto Sans CJK SC" w:cs="Lohit Devanagari"/>
+          <w:b/>
+          <w:b/>
+          <w:bCs/>
+          <w:color w:val="C9211E"/>
+          <w:kern w:val="2"/>
+          <w:sz w:val="56"/>
+          <w:szCs w:val="56"/>
+          <w:lang w:val="es-ES" w:eastAsia="zh-CN" w:bidi="hi-IN"/>
+        </w:rPr>
+      </w:pPr>
+      <w:r>
+        <w:rPr>
+          <w:rFonts w:eastAsia="Noto Sans CJK SC" w:cs="Lohit Devanagari" w:ascii="Cantarell" w:hAnsi="Cantarell"/>
+          <w:b/>
+          <w:bCs/>
+          <w:color w:val="C9211E"/>
+          <w:kern w:val="2"/>
+          <w:sz w:val="56"/>
+          <w:szCs w:val="56"/>
+          <w:lang w:val="es-ES" w:eastAsia="zh-CN" w:bidi="hi-IN"/>
+        </w:rPr>
+      </w:r>
+    </w:p>
+    <w:p>
+      <w:pPr>
+        <w:pStyle w:val="Title"/>
         <w:spacing w:before="240" w:after="120"/>
         <w:rPr>
           <w:rFonts w:ascii="Cantarell" w:hAnsi="Cantarell"/>
@@ -172,7 +216,7 @@
           <w:rFonts w:ascii="Cantarell" w:hAnsi="Cantarell"/>
           <w:color w:val="0077B6"/>
         </w:rPr>
-        <w:t>+++INS $</w:t>
+        <w:t xml:space="preserve">+++INS </w:t>
       </w:r>
       <w:r>
         <w:rPr>
@@ -197,9 +241,9 @@
     </w:p>
     <w:p>
       <w:pPr>
-        <w:pStyle w:val="Cuerpodetexto"/>
-        <w:tabs>
-          <w:tab w:val="clear" w:pos="709"/>
+        <w:pStyle w:val="TextBody"/>
+        <w:tabs>
+          <w:tab w:val="clear" w:pos="720"/>
           <w:tab w:val="left" w:pos="392" w:leader="none"/>
         </w:tabs>
         <w:jc w:val="center"/>
@@ -218,7 +262,7 @@
     </w:p>
     <w:p>
       <w:pPr>
-        <w:pStyle w:val="Cuerpodetexto"/>
+        <w:pStyle w:val="TextBody"/>
         <w:widowControl/>
         <w:numPr>
           <w:ilvl w:val="0"/>
@@ -243,7 +287,7 @@
     </w:p>
     <w:p>
       <w:pPr>
-        <w:pStyle w:val="Cuerpodetexto"/>
+        <w:pStyle w:val="TextBody"/>
         <w:rPr/>
       </w:pPr>
       <w:r>
@@ -330,10 +374,12 @@
           <w:smallCaps w:val="false"/>
           <w:color w:val="24292F"/>
           <w:spacing w:val="0"/>
+          <w:kern w:val="2"/>
           <w:sz w:val="20"/>
           <w:szCs w:val="20"/>
-        </w:rPr>
-        <w:t>vulns</w:t>
+          <w:lang w:val="es-ES" w:eastAsia="zh-CN" w:bidi="hi-IN"/>
+        </w:rPr>
+        <w:t>vulnerabilities</w:t>
       </w:r>
       <w:r>
         <w:rPr>
@@ -352,7 +398,7 @@
     </w:p>
     <w:p>
       <w:pPr>
-        <w:pStyle w:val="Ttulo2"/>
+        <w:pStyle w:val="Heading2"/>
         <w:numPr>
           <w:ilvl w:val="1"/>
           <w:numId w:val="2"/>
@@ -393,6 +439,7 @@
         <w:tblW w:w="9638" w:type="dxa"/>
         <w:jc w:val="left"/>
         <w:tblInd w:w="109" w:type="dxa"/>
+        <w:tblLayout w:type="fixed"/>
         <w:tblCellMar>
           <w:top w:w="55" w:type="dxa"/>
           <w:left w:w="55" w:type="dxa"/>
@@ -401,16 +448,16 @@
         </w:tblCellMar>
       </w:tblPr>
       <w:tblGrid>
-        <w:gridCol w:w="2210"/>
-        <w:gridCol w:w="5105"/>
-        <w:gridCol w:w="1018"/>
+        <w:gridCol w:w="2209"/>
+        <w:gridCol w:w="5107"/>
+        <w:gridCol w:w="1017"/>
         <w:gridCol w:w="1304"/>
       </w:tblGrid>
       <w:tr>
         <w:trPr/>
         <w:tc>
           <w:tcPr>
-            <w:tcW w:w="7315" w:type="dxa"/>
+            <w:tcW w:w="7316" w:type="dxa"/>
             <w:gridSpan w:val="2"/>
             <w:tcBorders>
               <w:top w:val="single" w:sz="2" w:space="0" w:color="000000"/>
@@ -421,7 +468,8 @@
           </w:tcPr>
           <w:p>
             <w:pPr>
-              <w:pStyle w:val="Cuerpodetexto"/>
+              <w:pStyle w:val="TextBody"/>
+              <w:widowControl w:val="false"/>
               <w:spacing w:before="0" w:after="140"/>
               <w:rPr>
                 <w:rFonts w:ascii="Cantarell" w:hAnsi="Cantarell"/>
@@ -454,7 +502,7 @@
         </w:tc>
         <w:tc>
           <w:tcPr>
-            <w:tcW w:w="2322" w:type="dxa"/>
+            <w:tcW w:w="2321" w:type="dxa"/>
             <w:gridSpan w:val="2"/>
             <w:tcBorders>
               <w:top w:val="single" w:sz="2" w:space="0" w:color="000000"/>
@@ -466,7 +514,8 @@
           </w:tcPr>
           <w:p>
             <w:pPr>
-              <w:pStyle w:val="Cuerpodetexto"/>
+              <w:pStyle w:val="TextBody"/>
+              <w:widowControl w:val="false"/>
               <w:spacing w:before="0" w:after="140"/>
               <w:jc w:val="center"/>
               <w:rPr>
@@ -533,7 +582,7 @@
         <w:trPr/>
         <w:tc>
           <w:tcPr>
-            <w:tcW w:w="2210" w:type="dxa"/>
+            <w:tcW w:w="2209" w:type="dxa"/>
             <w:tcBorders>
               <w:left w:val="single" w:sz="2" w:space="0" w:color="000000"/>
               <w:bottom w:val="single" w:sz="2" w:space="0" w:color="000000"/>
@@ -541,7 +590,8 @@
           </w:tcPr>
           <w:p>
             <w:pPr>
-              <w:pStyle w:val="Cuerpodetexto"/>
+              <w:pStyle w:val="TextBody"/>
+              <w:widowControl w:val="false"/>
               <w:spacing w:before="0" w:after="140"/>
               <w:rPr>
                 <w:rFonts w:ascii="Cantarell" w:hAnsi="Cantarell"/>
@@ -557,7 +607,7 @@
         </w:tc>
         <w:tc>
           <w:tcPr>
-            <w:tcW w:w="5105" w:type="dxa"/>
+            <w:tcW w:w="5107" w:type="dxa"/>
             <w:tcBorders>
               <w:left w:val="single" w:sz="2" w:space="0" w:color="000000"/>
               <w:bottom w:val="single" w:sz="2" w:space="0" w:color="000000"/>
@@ -565,7 +615,8 @@
           </w:tcPr>
           <w:p>
             <w:pPr>
-              <w:pStyle w:val="Cuerpodetexto"/>
+              <w:pStyle w:val="TextBody"/>
+              <w:widowControl w:val="false"/>
               <w:spacing w:lineRule="auto" w:line="276" w:before="0" w:after="140"/>
               <w:jc w:val="center"/>
               <w:rPr>
@@ -608,7 +659,7 @@
         </w:tc>
         <w:tc>
           <w:tcPr>
-            <w:tcW w:w="1018" w:type="dxa"/>
+            <w:tcW w:w="1017" w:type="dxa"/>
             <w:tcBorders>
               <w:left w:val="single" w:sz="2" w:space="0" w:color="000000"/>
               <w:bottom w:val="single" w:sz="2" w:space="0" w:color="000000"/>
@@ -616,7 +667,8 @@
           </w:tcPr>
           <w:p>
             <w:pPr>
-              <w:pStyle w:val="Cuerpodetexto"/>
+              <w:pStyle w:val="TextBody"/>
+              <w:widowControl w:val="false"/>
               <w:spacing w:lineRule="auto" w:line="276" w:before="0" w:after="140"/>
               <w:rPr>
                 <w:rFonts w:ascii="Cantarell" w:hAnsi="Cantarell"/>
@@ -641,7 +693,8 @@
           </w:tcPr>
           <w:p>
             <w:pPr>
-              <w:pStyle w:val="Cuerpodetexto"/>
+              <w:pStyle w:val="TextBody"/>
+              <w:widowControl w:val="false"/>
               <w:spacing w:lineRule="auto" w:line="276" w:before="0" w:after="140"/>
               <w:jc w:val="center"/>
               <w:rPr>
@@ -687,7 +740,7 @@
         <w:trPr/>
         <w:tc>
           <w:tcPr>
-            <w:tcW w:w="2210" w:type="dxa"/>
+            <w:tcW w:w="2209" w:type="dxa"/>
             <w:tcBorders>
               <w:left w:val="single" w:sz="2" w:space="0" w:color="000000"/>
               <w:bottom w:val="single" w:sz="2" w:space="0" w:color="000000"/>
@@ -695,7 +748,8 @@
           </w:tcPr>
           <w:p>
             <w:pPr>
-              <w:pStyle w:val="Cuerpodetexto"/>
+              <w:pStyle w:val="TextBody"/>
+              <w:widowControl w:val="false"/>
               <w:spacing w:before="0" w:after="140"/>
               <w:rPr>
                 <w:rFonts w:ascii="Cantarell" w:hAnsi="Cantarell"/>
@@ -711,7 +765,7 @@
         </w:tc>
         <w:tc>
           <w:tcPr>
-            <w:tcW w:w="7427" w:type="dxa"/>
+            <w:tcW w:w="7428" w:type="dxa"/>
             <w:gridSpan w:val="3"/>
             <w:tcBorders>
               <w:left w:val="single" w:sz="2" w:space="0" w:color="000000"/>
@@ -721,7 +775,8 @@
           </w:tcPr>
           <w:p>
             <w:pPr>
-              <w:pStyle w:val="Cuerpodetexto"/>
+              <w:pStyle w:val="TextBody"/>
+              <w:widowControl w:val="false"/>
               <w:spacing w:lineRule="auto" w:line="276" w:before="0" w:after="140"/>
               <w:jc w:val="left"/>
               <w:rPr>
@@ -788,7 +843,8 @@
           </w:tcPr>
           <w:p>
             <w:pPr>
-              <w:pStyle w:val="Cuerpodetexto"/>
+              <w:pStyle w:val="TextBody"/>
+              <w:widowControl w:val="false"/>
               <w:spacing w:before="0" w:after="140"/>
               <w:rPr>
                 <w:rFonts w:ascii="Cantarell" w:hAnsi="Cantarell"/>
@@ -824,7 +880,8 @@
           </w:tcPr>
           <w:p>
             <w:pPr>
-              <w:pStyle w:val="Cuerpodetexto"/>
+              <w:pStyle w:val="TextBody"/>
+              <w:widowControl w:val="false"/>
               <w:spacing w:lineRule="auto" w:line="276" w:before="0" w:after="140"/>
               <w:rPr>
                 <w:rFonts w:ascii="Cantarell" w:hAnsi="Cantarell"/>
@@ -871,7 +928,8 @@
           </w:tcPr>
           <w:p>
             <w:pPr>
-              <w:pStyle w:val="Cuerpodetexto"/>
+              <w:pStyle w:val="TextBody"/>
+              <w:widowControl w:val="false"/>
               <w:spacing w:lineRule="auto" w:line="276" w:before="0" w:after="140"/>
               <w:rPr>
                 <w:rFonts w:ascii="Cantarell" w:hAnsi="Cantarell" w:eastAsia="Noto Serif CJK SC" w:cs="Lohit Devanagari"/>
@@ -915,7 +973,8 @@
           </w:tcPr>
           <w:p>
             <w:pPr>
-              <w:pStyle w:val="Cuerpodetexto"/>
+              <w:pStyle w:val="TextBody"/>
+              <w:widowControl w:val="false"/>
               <w:spacing w:lineRule="auto" w:line="276" w:before="0" w:after="140"/>
               <w:rPr>
                 <w:rFonts w:ascii="Cantarell" w:hAnsi="Cantarell"/>
@@ -962,7 +1021,8 @@
           </w:tcPr>
           <w:p>
             <w:pPr>
-              <w:pStyle w:val="Cuerpodetexto"/>
+              <w:pStyle w:val="TextBody"/>
+              <w:widowControl w:val="false"/>
               <w:spacing w:lineRule="auto" w:line="276" w:before="0" w:after="140"/>
               <w:rPr>
                 <w:rFonts w:ascii="Cantarell" w:hAnsi="Cantarell" w:eastAsia="Noto Serif CJK SC" w:cs="Lohit Devanagari"/>
@@ -1006,7 +1066,8 @@
           </w:tcPr>
           <w:p>
             <w:pPr>
-              <w:pStyle w:val="Cuerpodetexto"/>
+              <w:pStyle w:val="TextBody"/>
+              <w:widowControl w:val="false"/>
               <w:spacing w:lineRule="auto" w:line="276" w:before="0" w:after="140"/>
               <w:rPr>
                 <w:rFonts w:ascii="Cantarell" w:hAnsi="Cantarell"/>
@@ -1053,7 +1114,8 @@
           </w:tcPr>
           <w:p>
             <w:pPr>
-              <w:pStyle w:val="Cuerpodetexto"/>
+              <w:pStyle w:val="TextBody"/>
+              <w:widowControl w:val="false"/>
               <w:spacing w:lineRule="auto" w:line="276" w:before="0" w:after="140"/>
               <w:rPr>
                 <w:rFonts w:ascii="Cantarell" w:hAnsi="Cantarell"/>
@@ -1089,7 +1151,8 @@
           </w:tcPr>
           <w:p>
             <w:pPr>
-              <w:pStyle w:val="Cuerpodetexto"/>
+              <w:pStyle w:val="TextBody"/>
+              <w:widowControl w:val="false"/>
               <w:spacing w:lineRule="auto" w:line="276" w:before="0" w:after="140"/>
               <w:rPr>
                 <w:rFonts w:ascii="Cantarell" w:hAnsi="Cantarell"/>
@@ -1124,7 +1187,7 @@
     </w:tbl>
     <w:p>
       <w:pPr>
-        <w:pStyle w:val="Cuerpodetexto"/>
+        <w:pStyle w:val="TextBody"/>
         <w:spacing w:lineRule="auto" w:line="276" w:before="0" w:after="140"/>
         <w:rPr>
           <w:rStyle w:val="Textooriginal"/>
@@ -1155,7 +1218,7 @@
     </w:p>
     <w:p>
       <w:pPr>
-        <w:pStyle w:val="Cuerpodetexto"/>
+        <w:pStyle w:val="TextBody"/>
         <w:spacing w:lineRule="auto" w:line="276" w:before="0" w:after="140"/>
         <w:rPr/>
       </w:pPr>
@@ -1222,7 +1285,7 @@
 <w:ftr xmlns:o="urn:schemas-microsoft-com:office:office" xmlns:r="http://schemas.openxmlformats.org/officeDocument/2006/relationships" xmlns:v="urn:schemas-microsoft-com:vml" xmlns:w="http://schemas.openxmlformats.org/wordprocessingml/2006/main" xmlns:w10="urn:schemas-microsoft-com:office:word" xmlns:wp="http://schemas.openxmlformats.org/drawingml/2006/wordprocessingDrawing" xmlns:wps="http://schemas.microsoft.com/office/word/2010/wordprocessingShape" xmlns:wpg="http://schemas.microsoft.com/office/word/2010/wordprocessingGroup" xmlns:mc="http://schemas.openxmlformats.org/markup-compatibility/2006" xmlns:wp14="http://schemas.microsoft.com/office/word/2010/wordprocessingDrawing" xmlns:w14="http://schemas.microsoft.com/office/word/2010/wordml" mc:Ignorable="w14 wp14">
   <w:p>
     <w:pPr>
-      <w:pStyle w:val="Piedepgina"/>
+      <w:pStyle w:val="Footer"/>
       <w:jc w:val="right"/>
       <w:rPr>
         <w:u w:val="none"/>
@@ -1232,18 +1295,18 @@
       <w:rPr>
         <w:u w:val="none"/>
       </w:rPr>
-      <w:t>+++INS $report.name+++</w:t>
+      <w:t>+++INS report.name+++</w:t>
     </w:r>
   </w:p>
 </w:ftr>
 </file>
 
 <file path=word/numbering.xml><?xml version="1.0" encoding="utf-8"?>
-<w:numbering xmlns:w="http://schemas.openxmlformats.org/wordprocessingml/2006/main" xmlns:o="urn:schemas-microsoft-com:office:office" xmlns:r="http://schemas.openxmlformats.org/officeDocument/2006/relationships" xmlns:v="urn:schemas-microsoft-com:vml">
+<w:numbering xmlns:w="http://schemas.openxmlformats.org/wordprocessingml/2006/main" xmlns:o="urn:schemas-microsoft-com:office:office" xmlns:r="http://schemas.openxmlformats.org/officeDocument/2006/relationships" xmlns:v="urn:schemas-microsoft-com:vml" xmlns:mc="http://schemas.openxmlformats.org/markup-compatibility/2006" xmlns:w14="http://schemas.microsoft.com/office/word/2010/wordml" mc:Ignorable="w14">
   <w:abstractNum w:abstractNumId="1">
     <w:lvl w:ilvl="0">
       <w:start w:val="1"/>
-      <w:pStyle w:val="Ttulo1"/>
+      <w:pStyle w:val="Heading1"/>
       <w:numFmt w:val="none"/>
       <w:suff w:val="nothing"/>
       <w:lvlText w:val=""/>
@@ -1257,7 +1320,7 @@
     </w:lvl>
     <w:lvl w:ilvl="1">
       <w:start w:val="1"/>
-      <w:pStyle w:val="Ttulo2"/>
+      <w:pStyle w:val="Heading2"/>
       <w:numFmt w:val="none"/>
       <w:suff w:val="nothing"/>
       <w:lvlText w:val=""/>
@@ -1271,7 +1334,7 @@
     </w:lvl>
     <w:lvl w:ilvl="2">
       <w:start w:val="1"/>
-      <w:pStyle w:val="Ttulo3"/>
+      <w:pStyle w:val="Heading3"/>
       <w:numFmt w:val="none"/>
       <w:suff w:val="nothing"/>
       <w:lvlText w:val=""/>
@@ -1497,7 +1560,6 @@
       <w:rPr>
         <w:rFonts w:ascii="Liberation Serif" w:hAnsi="Liberation Serif" w:eastAsia="Noto Serif CJK SC" w:cs="Lohit Devanagari"/>
         <w:kern w:val="2"/>
-        <w:sz w:val="20"/>
         <w:szCs w:val="24"/>
         <w:lang w:val="es-ES" w:eastAsia="zh-CN" w:bidi="hi-IN"/>
       </w:rPr>
@@ -1527,10 +1589,10 @@
       <w:lang w:val="es-ES" w:eastAsia="zh-CN" w:bidi="hi-IN"/>
     </w:rPr>
   </w:style>
-  <w:style w:type="paragraph" w:styleId="Ttulo1">
+  <w:style w:type="paragraph" w:styleId="Heading1">
     <w:name w:val="Heading 1"/>
     <w:basedOn w:val="Ttulo"/>
-    <w:next w:val="Cuerpodetexto"/>
+    <w:next w:val="TextBody"/>
     <w:qFormat/>
     <w:pPr>
       <w:numPr>
@@ -1547,10 +1609,10 @@
       <w:szCs w:val="36"/>
     </w:rPr>
   </w:style>
-  <w:style w:type="paragraph" w:styleId="Ttulo2">
+  <w:style w:type="paragraph" w:styleId="Heading2">
     <w:name w:val="Heading 2"/>
     <w:basedOn w:val="Ttulo"/>
-    <w:next w:val="Cuerpodetexto"/>
+    <w:next w:val="TextBody"/>
     <w:qFormat/>
     <w:pPr>
       <w:numPr>
@@ -1568,10 +1630,10 @@
       <w:szCs w:val="32"/>
     </w:rPr>
   </w:style>
-  <w:style w:type="paragraph" w:styleId="Ttulo3">
+  <w:style w:type="paragraph" w:styleId="Heading3">
     <w:name w:val="Heading 3"/>
     <w:basedOn w:val="Ttulo"/>
-    <w:next w:val="Cuerpodetexto"/>
+    <w:next w:val="TextBody"/>
     <w:qFormat/>
     <w:pPr>
       <w:numPr>
@@ -1610,28 +1672,29 @@
   </w:style>
   <w:style w:type="character" w:styleId="EnlacedeInternet">
     <w:name w:val="Enlace de Internet"/>
+    <w:qFormat/>
     <w:rPr>
       <w:color w:val="000080"/>
       <w:u w:val="single"/>
       <w:lang w:val="zxx" w:eastAsia="zxx" w:bidi="zxx"/>
     </w:rPr>
   </w:style>
-  <w:style w:type="paragraph" w:styleId="Ttulo">
-    <w:name w:val="Título"/>
+  <w:style w:type="paragraph" w:styleId="Heading">
+    <w:name w:val="Heading"/>
     <w:basedOn w:val="Normal"/>
-    <w:next w:val="Cuerpodetexto"/>
+    <w:next w:val="TextBody"/>
     <w:qFormat/>
     <w:pPr>
       <w:keepNext w:val="true"/>
       <w:spacing w:before="240" w:after="120"/>
     </w:pPr>
     <w:rPr>
-      <w:rFonts w:ascii="Liberation Sans" w:hAnsi="Liberation Sans" w:eastAsia="Noto Sans CJK SC" w:cs="Lohit Devanagari"/>
+      <w:rFonts w:ascii="Liberation Sans" w:hAnsi="Liberation Sans" w:eastAsia="PingFang SC" w:cs="Arial Unicode MS"/>
       <w:sz w:val="28"/>
       <w:szCs w:val="28"/>
     </w:rPr>
   </w:style>
-  <w:style w:type="paragraph" w:styleId="Cuerpodetexto">
+  <w:style w:type="paragraph" w:styleId="TextBody">
     <w:name w:val="Body Text"/>
     <w:basedOn w:val="Normal"/>
     <w:pPr>
@@ -1639,15 +1702,15 @@
     </w:pPr>
     <w:rPr/>
   </w:style>
-  <w:style w:type="paragraph" w:styleId="Lista">
+  <w:style w:type="paragraph" w:styleId="List">
     <w:name w:val="List"/>
-    <w:basedOn w:val="Cuerpodetexto"/>
+    <w:basedOn w:val="TextBody"/>
     <w:pPr/>
     <w:rPr>
       <w:rFonts w:cs="Lohit Devanagari"/>
     </w:rPr>
   </w:style>
-  <w:style w:type="paragraph" w:styleId="Leyenda">
+  <w:style w:type="paragraph" w:styleId="Caption">
     <w:name w:val="Caption"/>
     <w:basedOn w:val="Normal"/>
     <w:qFormat/>
@@ -1663,6 +1726,32 @@
       <w:szCs w:val="24"/>
     </w:rPr>
   </w:style>
+  <w:style w:type="paragraph" w:styleId="Index">
+    <w:name w:val="Index"/>
+    <w:basedOn w:val="Normal"/>
+    <w:qFormat/>
+    <w:pPr>
+      <w:suppressLineNumbers/>
+    </w:pPr>
+    <w:rPr>
+      <w:rFonts w:cs="Arial Unicode MS"/>
+    </w:rPr>
+  </w:style>
+  <w:style w:type="paragraph" w:styleId="Ttulo">
+    <w:name w:val="Título"/>
+    <w:basedOn w:val="Normal"/>
+    <w:next w:val="TextBody"/>
+    <w:qFormat/>
+    <w:pPr>
+      <w:keepNext w:val="true"/>
+      <w:spacing w:before="240" w:after="120"/>
+    </w:pPr>
+    <w:rPr>
+      <w:rFonts w:ascii="Liberation Sans" w:hAnsi="Liberation Sans" w:eastAsia="Noto Sans CJK SC" w:cs="Lohit Devanagari"/>
+      <w:sz w:val="28"/>
+      <w:szCs w:val="28"/>
+    </w:rPr>
+  </w:style>
   <w:style w:type="paragraph" w:styleId="Ndice">
     <w:name w:val="Índice"/>
     <w:basedOn w:val="Normal"/>
@@ -1687,10 +1776,10 @@
       <w:szCs w:val="20"/>
     </w:rPr>
   </w:style>
-  <w:style w:type="paragraph" w:styleId="Ttulogeneral">
+  <w:style w:type="paragraph" w:styleId="Title">
     <w:name w:val="Title"/>
     <w:basedOn w:val="Ttulo"/>
-    <w:next w:val="Cuerpodetexto"/>
+    <w:next w:val="TextBody"/>
     <w:qFormat/>
     <w:pPr>
       <w:bidi w:val="0"/>
@@ -1724,14 +1813,21 @@
     <w:pPr>
       <w:suppressLineNumbers/>
       <w:tabs>
-        <w:tab w:val="clear" w:pos="709"/>
+        <w:tab w:val="clear" w:pos="720"/>
         <w:tab w:val="center" w:pos="4819" w:leader="none"/>
         <w:tab w:val="right" w:pos="9638" w:leader="none"/>
       </w:tabs>
     </w:pPr>
     <w:rPr/>
   </w:style>
-  <w:style w:type="paragraph" w:styleId="Piedepgina">
+  <w:style w:type="paragraph" w:styleId="HeaderandFooter">
+    <w:name w:val="Header and Footer"/>
+    <w:basedOn w:val="Normal"/>
+    <w:qFormat/>
+    <w:pPr/>
+    <w:rPr/>
+  </w:style>
+  <w:style w:type="paragraph" w:styleId="Footer">
     <w:name w:val="Footer"/>
     <w:basedOn w:val="Cabeceraypie"/>
     <w:pPr>

</xml_diff>